<commit_message>
Actualizaciones en el capitulo 7
</commit_message>
<xml_diff>
--- a/capitulos/capitulo7 - led rgb.docx
+++ b/capitulos/capitulo7 - led rgb.docx
@@ -122,15 +122,7 @@
       </w:pPr>
       <w:r>
         <w:rPr/>
-        <w:t xml:space="preserve">En el año 2014 el Premio Nobel de Física fue concedido a Isamu Akasaki, Hiroshi Amano y Shuji Nakamura por el invento del led azul. Los diodos semiconductores que emitían luz verde y roja ya se fabricaban desde hacía décadas, pero el azul no se inventó hasta principios de los 90. Su descubrimiento no solo propició la creación de una fuente de luz energéticamente eficiente y responsable con el medio ambiente –la iluminación con ledes–, sino que también impulsó el desarrollo de las pantallas de televisores, </w:t>
-      </w:r>
-      <w:r>
-        <w:rPr/>
-        <w:t xml:space="preserve">móviles y </w:t>
-      </w:r>
-      <w:r>
-        <w:rPr/>
-        <w:t>ordenadores que usamos en la actualidad.</w:t>
+        <w:t>En el año 2014 el Premio Nobel de Física fue concedido a Isamu Akasaki, Hiroshi Amano y Shuji Nakamura por el invento del led azul. Los diodos semiconductores que emitían luz verde y roja ya se fabricaban desde hacía décadas, pero el azul no se inventó hasta principios de los 90. Su descubrimiento no solo propició la creación de una fuente de luz energéticamente eficiente y responsable con el medio ambiente –la iluminación con ledes–, sino que también impulsó el desarrollo de las pantallas de televisores, móviles y ordenadores que usamos en la actualidad.</w:t>
       </w:r>
     </w:p>
     <w:p>
@@ -848,7 +840,7 @@
       </w:pPr>
       <w:r>
         <w:rPr/>
-        <w:t>Cuando el led está encendido, el microcontrolador le está suministrando un voltaje de 3,3</w:t>
+        <w:t>Cuando el led está encendido, el microcontrolador le está suministrando un voltaje de 3.3</w:t>
       </w:r>
       <w:r>
         <w:rPr>
@@ -868,7 +860,7 @@
       </w:r>
       <w:r>
         <w:rPr/>
-        <w:t>% sería suministrándole únicamente la mitad de esos 3,3</w:t>
+        <w:t>% sería suministrándole únicamente la mitad de esos 3.3</w:t>
       </w:r>
       <w:r>
         <w:rPr>
@@ -878,7 +870,7 @@
       </w:r>
       <w:r>
         <w:rPr/>
-        <w:t>V, es decir, 1,65</w:t>
+        <w:t>V, es decir, 1.65</w:t>
       </w:r>
       <w:r>
         <w:rPr>
@@ -888,7 +880,7 @@
       </w:r>
       <w:r>
         <w:rPr/>
-        <w:t xml:space="preserve">V. Problema: para un microcontrolador eso es imposible; es 0 voltios (pin apagado) o 3,3 voltios (pin encendido), pero no se puede obtener un valor intermedio. Sin embargo, existe un procedimiento mediante el cual, usando únicamente estos dos valores discretos, se puede generar cualquier voltaje de salida: la modulación por ancho de pulso o </w:t>
+        <w:t xml:space="preserve">V. Problema: para un microcontrolador eso es imposible; es 0 voltios (pin apagado) o 3.3 voltios (pin encendido), pero no se puede obtener un valor intermedio. Sin embargo, existe un procedimiento mediante el cual, usando únicamente estos dos valores discretos, se puede generar cualquier voltaje de salida: la modulación por ancho de pulso o </w:t>
       </w:r>
       <w:r>
         <w:rPr>
@@ -919,7 +911,7 @@
       </w:pPr>
       <w:r>
         <w:rPr/>
-        <w:t>Sabemos que el microcontrolador puede poner un pin en estado on (3,3</w:t>
+        <w:t>Sabemos que el microcontrolador puede poner un pin en estado on (3.3</w:t>
       </w:r>
       <w:r>
         <w:rPr>
@@ -1018,17 +1010,17 @@
           <w:sz w:val="20"/>
           <w:szCs w:val="20"/>
         </w:rPr>
-        <w:t>Señal cuadrada en un pin digital. El voltaje está el 50 % del tiempo en 0 V (apagado) y el otro 50 % en 3,3 V (encendido).</w:t>
-      </w:r>
-    </w:p>
-    <w:p>
-      <w:pPr>
-        <w:pStyle w:val="Normal"/>
-        <w:rPr/>
-      </w:pPr>
-      <w:r>
-        <w:rPr/>
-        <w:t>En este caso, ¿cuál es el voltaje que recibe el pin? La mitad del tiempo está a 3,3</w:t>
+        <w:t>Señal cuadrada en un pin digital. El voltaje está el 50 % del tiempo en 0 V (apagado) y el otro 50 % en 3.3 V (encendido).</w:t>
+      </w:r>
+    </w:p>
+    <w:p>
+      <w:pPr>
+        <w:pStyle w:val="Normal"/>
+        <w:rPr/>
+      </w:pPr>
+      <w:r>
+        <w:rPr/>
+        <w:t>En este caso, ¿cuál es el voltaje que recibe el pin? La mitad del tiempo está a 3.3</w:t>
       </w:r>
       <w:r>
         <w:rPr>
@@ -1048,7 +1040,7 @@
       </w:r>
       <w:r>
         <w:rPr/>
-        <w:t>V… Entonces, es como si el pin recibiera la media de estos dos valores, o sea, 1,65</w:t>
+        <w:t>V… Entonces, es como si el pin recibiera la media de estos dos valores, o sea, 1.65</w:t>
       </w:r>
       <w:r>
         <w:rPr>
@@ -1058,7 +1050,7 @@
       </w:r>
       <w:r>
         <w:rPr/>
-        <w:t>V. Y eso es precisamente lo que buscábamos: hemos obtenido un valor intermedio entre 0 y 3,3 voltios. ¡Misión cumplida!</w:t>
+        <w:t>V. Y eso es precisamente lo que buscábamos: hemos obtenido un valor intermedio entre 0 y 3.3 voltios. ¡Misión cumplida!</w:t>
       </w:r>
     </w:p>
     <w:p>
@@ -1088,7 +1080,7 @@
       </w:r>
       <w:r>
         <w:rPr/>
-        <w:t>%, el voltaje efectivo se reduce a la cuarta parte de 3,3</w:t>
+        <w:t>%, el voltaje efectivo se reduce a la cuarta parte de 3.3</w:t>
       </w:r>
       <w:r>
         <w:rPr>
@@ -1098,7 +1090,7 @@
       </w:r>
       <w:r>
         <w:rPr/>
-        <w:t>V: ya tenemos 0,82</w:t>
+        <w:t>V: ya tenemos 0.82</w:t>
       </w:r>
       <w:r>
         <w:rPr>
@@ -1118,7 +1110,7 @@
       </w:r>
       <w:r>
         <w:rPr/>
-        <w:t>% del tiempo en estado on? Obtenemos las tres cuartas partes, 2,48</w:t>
+        <w:t>% del tiempo en estado on? Obtenemos las tres cuartas partes, 2.48</w:t>
       </w:r>
       <w:r>
         <w:rPr>
@@ -1300,17 +1292,17 @@
           <w:sz w:val="20"/>
           <w:szCs w:val="20"/>
         </w:rPr>
-        <w:t>En la imagen se han representado cinco ciclos o pulsos de la señal. Cada pulso tiene una duración de 0,2 ms.</w:t>
-      </w:r>
-    </w:p>
-    <w:p>
-      <w:pPr>
-        <w:pStyle w:val="Normal"/>
-        <w:rPr/>
-      </w:pPr>
-      <w:r>
-        <w:rPr/>
-        <w:t>La duración de un pulso (llamada período) se mide en segundos o, más habitualmente, en milisegundos (ms), microsegundos (μs) o, incluso, nanosegundos (ns). En la señal anterior, por ejemplo, el pulso tiene una duración de 0,2</w:t>
+        <w:t>En la imagen se han representado cinco ciclos o pulsos de la señal. Cada pulso tiene una duración de 0.2 ms.</w:t>
+      </w:r>
+    </w:p>
+    <w:p>
+      <w:pPr>
+        <w:pStyle w:val="Normal"/>
+        <w:rPr/>
+      </w:pPr>
+      <w:r>
+        <w:rPr/>
+        <w:t>La duración de un pulso (llamada período) se mide en segundos o, más habitualmente, en milisegundos (ms), microsegundos (μs) o, incluso, nanosegundos (ns). En la señal anterior, por ejemplo, el pulso tiene una duración de 0.2</w:t>
       </w:r>
       <w:r>
         <w:rPr>
@@ -1471,7 +1463,7 @@
       </w:pPr>
       <w:r>
         <w:rPr/>
-        <w:t>El ancho del pulso se define como el tiempo, dentro de un pulso, que la señal está en estado on. Volviendo a la primera señal, cuyo período es de 0,2</w:t>
+        <w:t>El ancho del pulso se define como el tiempo, dentro de un pulso, que la señal está en estado on. Volviendo a la primera señal, cuyo período es de 0.2</w:t>
       </w:r>
       <w:r>
         <w:rPr>
@@ -1481,7 +1473,7 @@
       </w:r>
       <w:r>
         <w:rPr/>
-        <w:t>ms, el ancho del pulso es 0,1</w:t>
+        <w:t>ms, el ancho del pulso es 0.1</w:t>
       </w:r>
       <w:r>
         <w:rPr>
@@ -1491,7 +1483,7 @@
       </w:r>
       <w:r>
         <w:rPr/>
-        <w:t>ms, ya que la mitad del pulso la señal está a 3,3</w:t>
+        <w:t>ms, ya que la mitad del pulso la señal está a 3.3</w:t>
       </w:r>
       <w:r>
         <w:rPr>
@@ -1763,7 +1755,7 @@
       </w:pPr>
       <w:r>
         <w:rPr/>
-        <w:t>En la señal del ejemplo un pulso dura 0,2</w:t>
+        <w:t>En la señal del ejemplo un pulso dura 0.2</w:t>
       </w:r>
       <w:r>
         <w:rPr>
@@ -1773,7 +1765,7 @@
       </w:r>
       <w:r>
         <w:rPr/>
-        <w:t>s y el ancho del pulso es 0,1</w:t>
+        <w:t>s y el ancho del pulso es 0.1</w:t>
       </w:r>
       <w:r>
         <w:rPr>
@@ -1783,7 +1775,7 @@
       </w:r>
       <w:r>
         <w:rPr/>
-        <w:t>s. Su ciclo de trabajo es 0,1</w:t>
+        <w:t>s. Su ciclo de trabajo es 0.1</w:t>
       </w:r>
       <w:r>
         <w:rPr>
@@ -1793,7 +1785,7 @@
       </w:r>
       <w:r>
         <w:rPr/>
-        <w:t>ms/0,2</w:t>
+        <w:t>ms/0.2</w:t>
       </w:r>
       <w:r>
         <w:rPr>
@@ -1803,7 +1795,7 @@
       </w:r>
       <w:r>
         <w:rPr/>
-        <w:t>ms, es decir, α=0,5.</w:t>
+        <w:t>ms, es decir, α=0.5.</w:t>
       </w:r>
     </w:p>
     <w:p>
@@ -1929,7 +1921,7 @@
       </w:r>
       <w:r>
         <w:rPr/>
-        <w:t>V y 3,3</w:t>
+        <w:t>V y 3.3</w:t>
       </w:r>
       <w:r>
         <w:rPr>
@@ -1984,7 +1976,7 @@
       </w:r>
       <w:r>
         <w:rPr/>
-        <w:t>=3,3· α</w:t>
+        <w:t>=3.3· α</w:t>
       </w:r>
     </w:p>
     <w:p>
@@ -2801,7 +2793,17 @@
             </w:pPr>
             <w:r>
               <w:rPr/>
-              <w:t>Establece el ciclo de trabajo de la señal con una resolución de 16 bits. El argumento es un número entero entre 0 y 65535, ambos incluidos (ya que 2</w:t>
+              <w:t>Establece el ciclo de trabajo de la señal con una resolución de 16 bits. El argumento es un número entero entre 0 y 65</w:t>
+            </w:r>
+            <w:r>
+              <w:rPr>
+                <w:lang w:val="es-ES"/>
+              </w:rPr>
+              <w:t> </w:t>
+            </w:r>
+            <w:r>
+              <w:rPr/>
+              <w:t>535, ambos incluidos (ya que 2</w:t>
             </w:r>
             <w:r>
               <w:rPr>
@@ -2811,7 +2813,7 @@
             </w:r>
             <w:r>
               <w:rPr/>
-              <w:t>=65536). El valor 0 equivale a un ciclo de trabajo del 0</w:t>
+              <w:t>=65</w:t>
             </w:r>
             <w:r>
               <w:rPr>
@@ -2821,7 +2823,7 @@
             </w:r>
             <w:r>
               <w:rPr/>
-              <w:t>%, 32768 de un 50</w:t>
+              <w:t>536). El valor 0 equivale a un ciclo de trabajo del 0</w:t>
             </w:r>
             <w:r>
               <w:rPr>
@@ -2831,7 +2833,37 @@
             </w:r>
             <w:r>
               <w:rPr/>
-              <w:t>% y 65535 del 100</w:t>
+              <w:t>%, 32</w:t>
+            </w:r>
+            <w:r>
+              <w:rPr>
+                <w:lang w:val="es-ES"/>
+              </w:rPr>
+              <w:t> </w:t>
+            </w:r>
+            <w:r>
+              <w:rPr/>
+              <w:t>768 de un 50</w:t>
+            </w:r>
+            <w:r>
+              <w:rPr>
+                <w:lang w:val="es-ES"/>
+              </w:rPr>
+              <w:t> </w:t>
+            </w:r>
+            <w:r>
+              <w:rPr/>
+              <w:t>% y 65</w:t>
+            </w:r>
+            <w:r>
+              <w:rPr>
+                <w:lang w:val="es-ES"/>
+              </w:rPr>
+              <w:t> </w:t>
+            </w:r>
+            <w:r>
+              <w:rPr/>
+              <w:t>535 del 100</w:t>
             </w:r>
             <w:r>
               <w:rPr>
@@ -3118,6 +3150,406 @@
     <w:p>
       <w:pPr>
         <w:pStyle w:val="Normal"/>
+        <w:widowControl/>
+        <w:bidi w:val="0"/>
+        <w:spacing w:lineRule="auto" w:line="312" w:before="0" w:after="113"/>
+        <w:jc w:val="center"/>
+        <w:textAlignment w:val="center"/>
+        <w:rPr/>
+      </w:pPr>
+      <w:bookmarkStart w:id="8" w:name="docs-internal-guid-5ee23ebb-7fff-5eee-32"/>
+      <w:bookmarkEnd w:id="8"/>
+      <w:r>
+        <w:drawing>
+          <wp:anchor behindDoc="0" distT="0" distB="0" distL="0" distR="0" simplePos="0" locked="0" layoutInCell="0" allowOverlap="1" relativeHeight="22">
+            <wp:simplePos x="0" y="0"/>
+            <wp:positionH relativeFrom="column">
+              <wp:align>center</wp:align>
+            </wp:positionH>
+            <wp:positionV relativeFrom="paragraph">
+              <wp:posOffset>635</wp:posOffset>
+            </wp:positionV>
+            <wp:extent cx="3262630" cy="2109470"/>
+            <wp:effectExtent l="0" t="0" r="0" b="0"/>
+            <wp:wrapSquare wrapText="largest"/>
+            <wp:docPr id="13" name="Imagen5 Copy 1" descr=""/>
+            <wp:cNvGraphicFramePr>
+              <a:graphicFrameLocks xmlns:a="http://schemas.openxmlformats.org/drawingml/2006/main" noChangeAspect="1"/>
+            </wp:cNvGraphicFramePr>
+            <a:graphic xmlns:a="http://schemas.openxmlformats.org/drawingml/2006/main">
+              <a:graphicData uri="http://schemas.openxmlformats.org/drawingml/2006/picture">
+                <pic:pic xmlns:pic="http://schemas.openxmlformats.org/drawingml/2006/picture">
+                  <pic:nvPicPr>
+                    <pic:cNvPr id="13" name="Imagen5 Copy 1" descr=""/>
+                    <pic:cNvPicPr>
+                      <a:picLocks noChangeAspect="1" noChangeArrowheads="1"/>
+                    </pic:cNvPicPr>
+                  </pic:nvPicPr>
+                  <pic:blipFill>
+                    <a:blip r:embed="rId14"/>
+                    <a:stretch>
+                      <a:fillRect/>
+                    </a:stretch>
+                  </pic:blipFill>
+                  <pic:spPr bwMode="auto">
+                    <a:xfrm>
+                      <a:off x="0" y="0"/>
+                      <a:ext cx="3262630" cy="2109470"/>
+                    </a:xfrm>
+                    <a:prstGeom prst="rect">
+                      <a:avLst/>
+                    </a:prstGeom>
+                  </pic:spPr>
+                </pic:pic>
+              </a:graphicData>
+            </a:graphic>
+          </wp:anchor>
+        </w:drawing>
+      </w:r>
+      <w:r>
+        <w:rPr/>
+        <w:t xml:space="preserve"> </w:t>
+      </w:r>
+    </w:p>
+    <w:p>
+      <w:pPr>
+        <w:pStyle w:val="Normal"/>
+        <w:widowControl/>
+        <w:bidi w:val="0"/>
+        <w:spacing w:lineRule="auto" w:line="312" w:before="0" w:after="113"/>
+        <w:jc w:val="both"/>
+        <w:textAlignment w:val="center"/>
+        <w:rPr/>
+      </w:pPr>
+      <w:r>
+        <w:rPr/>
+      </w:r>
+    </w:p>
+    <w:p>
+      <w:pPr>
+        <w:pStyle w:val="Normal"/>
+        <w:widowControl/>
+        <w:bidi w:val="0"/>
+        <w:spacing w:lineRule="auto" w:line="312" w:before="0" w:after="113"/>
+        <w:jc w:val="both"/>
+        <w:textAlignment w:val="center"/>
+        <w:rPr/>
+      </w:pPr>
+      <w:r>
+        <w:rPr/>
+      </w:r>
+    </w:p>
+    <w:p>
+      <w:pPr>
+        <w:pStyle w:val="Normal"/>
+        <w:widowControl/>
+        <w:bidi w:val="0"/>
+        <w:spacing w:lineRule="auto" w:line="312" w:before="0" w:after="113"/>
+        <w:jc w:val="both"/>
+        <w:textAlignment w:val="center"/>
+        <w:rPr/>
+      </w:pPr>
+      <w:r>
+        <w:rPr/>
+      </w:r>
+    </w:p>
+    <w:p>
+      <w:pPr>
+        <w:pStyle w:val="Normal"/>
+        <w:widowControl/>
+        <w:bidi w:val="0"/>
+        <w:spacing w:lineRule="auto" w:line="312" w:before="0" w:after="113"/>
+        <w:jc w:val="both"/>
+        <w:textAlignment w:val="center"/>
+        <w:rPr/>
+      </w:pPr>
+      <w:r>
+        <w:rPr/>
+      </w:r>
+    </w:p>
+    <w:p>
+      <w:pPr>
+        <w:pStyle w:val="Normal"/>
+        <w:widowControl/>
+        <w:bidi w:val="0"/>
+        <w:spacing w:lineRule="auto" w:line="312" w:before="0" w:after="113"/>
+        <w:jc w:val="both"/>
+        <w:textAlignment w:val="center"/>
+        <w:rPr/>
+      </w:pPr>
+      <w:r>
+        <w:rPr/>
+      </w:r>
+    </w:p>
+    <w:p>
+      <w:pPr>
+        <w:pStyle w:val="Normal"/>
+        <w:widowControl/>
+        <w:bidi w:val="0"/>
+        <w:spacing w:lineRule="auto" w:line="312" w:before="0" w:after="113"/>
+        <w:jc w:val="both"/>
+        <w:textAlignment w:val="center"/>
+        <w:rPr/>
+      </w:pPr>
+      <w:r>
+        <w:rPr/>
+      </w:r>
+    </w:p>
+    <w:p>
+      <w:pPr>
+        <w:pStyle w:val="Normal"/>
+        <w:widowControl/>
+        <w:bidi w:val="0"/>
+        <w:spacing w:lineRule="auto" w:line="312" w:before="0" w:after="113"/>
+        <w:jc w:val="both"/>
+        <w:textAlignment w:val="center"/>
+        <w:rPr/>
+      </w:pPr>
+      <w:r>
+        <w:rPr/>
+      </w:r>
+    </w:p>
+    <w:tbl>
+      <w:tblPr>
+        <w:tblW w:w="5000" w:type="pct"/>
+        <w:jc w:val="left"/>
+        <w:tblInd w:w="-5" w:type="dxa"/>
+        <w:tblLayout w:type="fixed"/>
+        <w:tblCellMar>
+          <w:top w:w="55" w:type="dxa"/>
+          <w:left w:w="55" w:type="dxa"/>
+          <w:bottom w:w="55" w:type="dxa"/>
+          <w:right w:w="55" w:type="dxa"/>
+        </w:tblCellMar>
+      </w:tblPr>
+      <w:tblGrid>
+        <w:gridCol w:w="1786"/>
+        <w:gridCol w:w="1786"/>
+        <w:gridCol w:w="1786"/>
+        <w:gridCol w:w="1786"/>
+      </w:tblGrid>
+      <w:tr>
+        <w:trPr/>
+        <w:tc>
+          <w:tcPr>
+            <w:tcW w:w="1786" w:type="dxa"/>
+            <w:tcBorders>
+              <w:top w:val="single" w:sz="4" w:space="0" w:color="000000"/>
+              <w:left w:val="single" w:sz="4" w:space="0" w:color="000000"/>
+              <w:bottom w:val="single" w:sz="4" w:space="0" w:color="000000"/>
+            </w:tcBorders>
+          </w:tcPr>
+          <w:p>
+            <w:pPr>
+              <w:pStyle w:val="Contenidodelatabla"/>
+              <w:widowControl w:val="false"/>
+              <w:spacing w:before="0" w:after="0"/>
+              <w:rPr/>
+            </w:pPr>
+            <w:r>
+              <w:rPr/>
+            </w:r>
+          </w:p>
+        </w:tc>
+        <w:tc>
+          <w:tcPr>
+            <w:tcW w:w="1786" w:type="dxa"/>
+            <w:tcBorders>
+              <w:top w:val="single" w:sz="4" w:space="0" w:color="000000"/>
+              <w:left w:val="single" w:sz="4" w:space="0" w:color="000000"/>
+              <w:bottom w:val="single" w:sz="4" w:space="0" w:color="000000"/>
+            </w:tcBorders>
+          </w:tcPr>
+          <w:p>
+            <w:pPr>
+              <w:pStyle w:val="Contenidodelatabla"/>
+              <w:widowControl w:val="false"/>
+              <w:spacing w:before="0" w:after="0"/>
+              <w:jc w:val="center"/>
+              <w:rPr/>
+            </w:pPr>
+            <w:r>
+              <w:rPr/>
+              <w:t>Arduino</w:t>
+            </w:r>
+          </w:p>
+        </w:tc>
+        <w:tc>
+          <w:tcPr>
+            <w:tcW w:w="1786" w:type="dxa"/>
+            <w:tcBorders>
+              <w:top w:val="single" w:sz="4" w:space="0" w:color="000000"/>
+              <w:left w:val="single" w:sz="4" w:space="0" w:color="000000"/>
+              <w:bottom w:val="single" w:sz="4" w:space="0" w:color="000000"/>
+            </w:tcBorders>
+          </w:tcPr>
+          <w:p>
+            <w:pPr>
+              <w:pStyle w:val="Contenidodelatabla"/>
+              <w:widowControl w:val="false"/>
+              <w:spacing w:before="0" w:after="0"/>
+              <w:jc w:val="center"/>
+              <w:rPr/>
+            </w:pPr>
+            <w:r>
+              <w:rPr/>
+              <w:t>ESP32</w:t>
+            </w:r>
+          </w:p>
+        </w:tc>
+        <w:tc>
+          <w:tcPr>
+            <w:tcW w:w="1786" w:type="dxa"/>
+            <w:tcBorders>
+              <w:top w:val="single" w:sz="4" w:space="0" w:color="000000"/>
+              <w:left w:val="single" w:sz="4" w:space="0" w:color="000000"/>
+              <w:bottom w:val="single" w:sz="4" w:space="0" w:color="000000"/>
+              <w:right w:val="single" w:sz="4" w:space="0" w:color="000000"/>
+            </w:tcBorders>
+          </w:tcPr>
+          <w:p>
+            <w:pPr>
+              <w:pStyle w:val="Contenidodelatabla"/>
+              <w:widowControl w:val="false"/>
+              <w:spacing w:before="0" w:after="0"/>
+              <w:jc w:val="center"/>
+              <w:rPr/>
+            </w:pPr>
+            <w:r>
+              <w:rPr/>
+              <w:t>Raspberry Pi Pico</w:t>
+            </w:r>
+          </w:p>
+        </w:tc>
+      </w:tr>
+      <w:tr>
+        <w:trPr/>
+        <w:tc>
+          <w:tcPr>
+            <w:tcW w:w="1786" w:type="dxa"/>
+            <w:tcBorders>
+              <w:left w:val="single" w:sz="4" w:space="0" w:color="000000"/>
+              <w:bottom w:val="single" w:sz="4" w:space="0" w:color="000000"/>
+            </w:tcBorders>
+          </w:tcPr>
+          <w:p>
+            <w:pPr>
+              <w:pStyle w:val="Contenidodelatabla"/>
+              <w:widowControl w:val="false"/>
+              <w:spacing w:before="0" w:after="0"/>
+              <w:rPr/>
+            </w:pPr>
+            <w:r>
+              <w:rPr/>
+              <w:t>GPIO18</w:t>
+            </w:r>
+          </w:p>
+        </w:tc>
+        <w:tc>
+          <w:tcPr>
+            <w:tcW w:w="1786" w:type="dxa"/>
+            <w:tcBorders>
+              <w:left w:val="single" w:sz="4" w:space="0" w:color="000000"/>
+              <w:bottom w:val="single" w:sz="4" w:space="0" w:color="000000"/>
+            </w:tcBorders>
+          </w:tcPr>
+          <w:p>
+            <w:pPr>
+              <w:pStyle w:val="Contenidodelatabla"/>
+              <w:widowControl w:val="false"/>
+              <w:spacing w:before="0" w:after="0"/>
+              <w:jc w:val="center"/>
+              <w:rPr/>
+            </w:pPr>
+            <w:r>
+              <w:rPr/>
+              <w:t>D9</w:t>
+            </w:r>
+          </w:p>
+        </w:tc>
+        <w:tc>
+          <w:tcPr>
+            <w:tcW w:w="1786" w:type="dxa"/>
+            <w:tcBorders>
+              <w:left w:val="single" w:sz="4" w:space="0" w:color="000000"/>
+              <w:bottom w:val="single" w:sz="4" w:space="0" w:color="000000"/>
+            </w:tcBorders>
+          </w:tcPr>
+          <w:p>
+            <w:pPr>
+              <w:pStyle w:val="Normal"/>
+              <w:widowControl w:val="false"/>
+              <w:spacing w:before="0" w:after="0"/>
+              <w:jc w:val="center"/>
+              <w:rPr/>
+            </w:pPr>
+            <w:bookmarkStart w:id="9" w:name="docs-internal-guid-3734683b-7fff-69fa-ca"/>
+            <w:bookmarkEnd w:id="9"/>
+            <w:r>
+              <w:rPr>
+                <w:rFonts w:ascii="Libre Franklin;sans-serif" w:hAnsi="Libre Franklin;sans-serif"/>
+                <w:b w:val="false"/>
+                <w:i w:val="false"/>
+                <w:caps w:val="false"/>
+                <w:smallCaps w:val="false"/>
+                <w:strike w:val="false"/>
+                <w:dstrike w:val="false"/>
+                <w:color w:val="000000"/>
+                <w:sz w:val="22"/>
+                <w:u w:val="none"/>
+                <w:effect w:val="none"/>
+                <w:shd w:fill="auto" w:val="clear"/>
+              </w:rPr>
+              <w:t>D18 / G18</w:t>
+            </w:r>
+            <w:r>
+              <w:rPr/>
+              <w:t xml:space="preserve"> </w:t>
+            </w:r>
+          </w:p>
+        </w:tc>
+        <w:tc>
+          <w:tcPr>
+            <w:tcW w:w="1786" w:type="dxa"/>
+            <w:tcBorders>
+              <w:left w:val="single" w:sz="4" w:space="0" w:color="000000"/>
+              <w:bottom w:val="single" w:sz="4" w:space="0" w:color="000000"/>
+              <w:right w:val="single" w:sz="4" w:space="0" w:color="000000"/>
+            </w:tcBorders>
+          </w:tcPr>
+          <w:p>
+            <w:pPr>
+              <w:pStyle w:val="Contenidodelatabla"/>
+              <w:widowControl w:val="false"/>
+              <w:spacing w:before="0" w:after="0"/>
+              <w:jc w:val="center"/>
+              <w:rPr/>
+            </w:pPr>
+            <w:r>
+              <w:rPr/>
+              <w:t>24</w:t>
+            </w:r>
+          </w:p>
+        </w:tc>
+      </w:tr>
+    </w:tbl>
+    <w:p>
+      <w:pPr>
+        <w:pStyle w:val="Normal"/>
+        <w:widowControl/>
+        <w:bidi w:val="0"/>
+        <w:spacing w:lineRule="auto" w:line="312" w:before="0" w:after="113"/>
+        <w:jc w:val="both"/>
+        <w:textAlignment w:val="center"/>
+        <w:rPr/>
+      </w:pPr>
+      <w:r>
+        <w:rPr/>
+      </w:r>
+    </w:p>
+    <w:p>
+      <w:pPr>
+        <w:pStyle w:val="Normal"/>
         <w:rPr/>
       </w:pPr>
       <w:r>
@@ -3869,7 +4301,17 @@
       </w:pPr>
       <w:r>
         <w:rPr/>
-        <w:t>Apliquemos lo visto hasta ahora para encender el led con una intensidad del 100% utilizando una señal analógica. En primer lugar debemos hacernos la siguiente pregunta: ¿cuáles van a ser los valores de la frecuencia y el ciclo de trabajo de la señal?</w:t>
+        <w:t>Apliquemos lo visto hasta ahora para encender el led con una intensidad del 100</w:t>
+      </w:r>
+      <w:r>
+        <w:rPr>
+          <w:lang w:val="es-ES"/>
+        </w:rPr>
+        <w:t> </w:t>
+      </w:r>
+      <w:r>
+        <w:rPr/>
+        <w:t>% utilizando una señal analógica. En primer lugar debemos hacernos la siguiente pregunta: ¿cuáles van a ser los valores de la frecuencia y el ciclo de trabajo de la señal?</w:t>
       </w:r>
     </w:p>
     <w:p>
@@ -4393,7 +4835,45 @@
       </w:pPr>
       <w:r>
         <w:rPr/>
-        <w:t>Acabamos de encender el led; ahora vamos a apagarlo. También hay diferentes maneras de hacerlo.</w:t>
+        <w:t>Encendamos el  led con PWM.</w:t>
+      </w:r>
+    </w:p>
+    <w:p>
+      <w:pPr>
+        <w:pStyle w:val="Normal"/>
+        <w:rPr>
+          <w:rFonts w:ascii="Courier New" w:hAnsi="Courier New"/>
+        </w:rPr>
+      </w:pPr>
+      <w:r>
+        <w:rPr>
+          <w:rFonts w:ascii="Courier New" w:hAnsi="Courier New"/>
+        </w:rPr>
+        <w:t>&gt;&gt;&gt; from machine import Pin, PWM</w:t>
+      </w:r>
+    </w:p>
+    <w:p>
+      <w:pPr>
+        <w:pStyle w:val="Normal"/>
+        <w:rPr>
+          <w:rFonts w:ascii="Courier New" w:hAnsi="Courier New"/>
+        </w:rPr>
+      </w:pPr>
+      <w:r>
+        <w:rPr>
+          <w:rFonts w:ascii="Courier New" w:hAnsi="Courier New"/>
+        </w:rPr>
+        <w:t>&gt;&gt;&gt; LED = PWM(Pin(18), freq=5000, duty_u16=65535)</w:t>
+      </w:r>
+    </w:p>
+    <w:p>
+      <w:pPr>
+        <w:pStyle w:val="Normal"/>
+        <w:rPr/>
+      </w:pPr>
+      <w:r>
+        <w:rPr/>
+        <w:t>Ahora vamos a apagarlo. También hay diferentes maneras de hacerlo.</w:t>
       </w:r>
     </w:p>
     <w:p>
@@ -4887,7 +5367,7 @@
       </w:pPr>
       <w:r>
         <w:rPr/>
-        <w:t>Empecemos por la frecuencia. Como vimos con anterioridad, la frecuencia de una señal es el número de ciclos por segundo que tiene la señal. Dicho de una manera poco rigurosa, es lo rápido que se enciende (se pone a 3,3</w:t>
+        <w:t>Empecemos por la frecuencia. Como vimos con anterioridad, la frecuencia de una señal es el número de ciclos por segundo que tiene la señal. Dicho de una manera poco rigurosa, es lo rápido que se enciende (se pone a 3.3</w:t>
       </w:r>
       <w:r>
         <w:rPr>
@@ -5386,7 +5866,7 @@
             <wp:extent cx="3955415" cy="455295"/>
             <wp:effectExtent l="0" t="0" r="0" b="0"/>
             <wp:wrapSquare wrapText="largest"/>
-            <wp:docPr id="13" name="Imagen13" descr=""/>
+            <wp:docPr id="14" name="Imagen13" descr=""/>
             <wp:cNvGraphicFramePr>
               <a:graphicFrameLocks xmlns:a="http://schemas.openxmlformats.org/drawingml/2006/main" noChangeAspect="1"/>
             </wp:cNvGraphicFramePr>
@@ -5394,13 +5874,13 @@
               <a:graphicData uri="http://schemas.openxmlformats.org/drawingml/2006/picture">
                 <pic:pic xmlns:pic="http://schemas.openxmlformats.org/drawingml/2006/picture">
                   <pic:nvPicPr>
-                    <pic:cNvPr id="13" name="Imagen13" descr=""/>
+                    <pic:cNvPr id="14" name="Imagen13" descr=""/>
                     <pic:cNvPicPr>
                       <a:picLocks noChangeAspect="1" noChangeArrowheads="1"/>
                     </pic:cNvPicPr>
                   </pic:nvPicPr>
                   <pic:blipFill>
-                    <a:blip r:embed="rId14"/>
+                    <a:blip r:embed="rId15"/>
                     <a:stretch>
                       <a:fillRect/>
                     </a:stretch>
@@ -5506,7 +5986,7 @@
       </w:r>
       <w:r>
         <w:rPr/>
-        <w:t>% de 1023, es decir, 75/100·1023=0,75·1023=767.</w:t>
+        <w:t>% de 1023, es decir, 75/100·1023=0.75·1023=767.</w:t>
       </w:r>
     </w:p>
     <w:p>
@@ -5557,7 +6037,15 @@
       </w:pPr>
       <w:r>
         <w:rPr/>
-        <w:t xml:space="preserve">Los ledes RGB están disponibles en diferentes presentaciones. Los más habituales son los que tienen un encapsulado similar al de los ledes monocromos de los capítulos anteriores, con dos diferencias: la carcasa es transparente, y en lugar de tener dos terminales tienen cuatro. En muchas ocasiones vienen montados en un módulo para facilitar las conexiones. Hay también otros módulos en los que el led RGB se presenta en una carcasa del tipo SMD (de </w:t>
+        <w:t>Los ledes RGB están disponibles en diferentes presentaciones. Los más habituales son los que tienen un encapsulado similar al de los ledes monocromos de los capítulos anteriores, con dos diferencias: la carcasa es transparente, y en lugar de tener dos terminales tienen cuatro. En muchas ocasiones vienen montados en un módulo para facilitar las conexiones. Hay también otros módulos en los que el led RGB se presenta en una carcasa del tipo SMD (de</w:t>
+      </w:r>
+      <w:r>
+        <w:rPr/>
+        <w:t>l inglés</w:t>
+      </w:r>
+      <w:r>
+        <w:rPr/>
+        <w:t xml:space="preserve"> </w:t>
       </w:r>
       <w:r>
         <w:rPr>
@@ -5577,15 +6065,15 @@
         <w:jc w:val="center"/>
         <w:rPr/>
       </w:pPr>
-      <w:bookmarkStart w:id="8" w:name="docs-internal-guid-af84d513-7fff-a25c-84"/>
-      <w:bookmarkEnd w:id="8"/>
+      <w:bookmarkStart w:id="10" w:name="docs-internal-guid-af84d513-7fff-a25c-84"/>
+      <w:bookmarkEnd w:id="10"/>
       <w:r>
         <w:rPr/>
         <w:drawing>
           <wp:inline distT="0" distB="0" distL="0" distR="0">
             <wp:extent cx="2926080" cy="1493520"/>
             <wp:effectExtent l="0" t="0" r="0" b="0"/>
-            <wp:docPr id="14" name="Imagen14" descr=""/>
+            <wp:docPr id="15" name="Imagen14" descr=""/>
             <wp:cNvGraphicFramePr>
               <a:graphicFrameLocks xmlns:a="http://schemas.openxmlformats.org/drawingml/2006/main" noChangeAspect="1"/>
             </wp:cNvGraphicFramePr>
@@ -5593,13 +6081,13 @@
               <a:graphicData uri="http://schemas.openxmlformats.org/drawingml/2006/picture">
                 <pic:pic xmlns:pic="http://schemas.openxmlformats.org/drawingml/2006/picture">
                   <pic:nvPicPr>
-                    <pic:cNvPr id="14" name="Imagen14" descr=""/>
+                    <pic:cNvPr id="15" name="Imagen14" descr=""/>
                     <pic:cNvPicPr>
                       <a:picLocks noChangeAspect="1" noChangeArrowheads="1"/>
                     </pic:cNvPicPr>
                   </pic:nvPicPr>
                   <pic:blipFill>
-                    <a:blip r:embed="rId15"/>
+                    <a:blip r:embed="rId16"/>
                     <a:stretch>
                       <a:fillRect/>
                     </a:stretch>
@@ -5746,15 +6234,15 @@
         <w:jc w:val="center"/>
         <w:rPr/>
       </w:pPr>
-      <w:bookmarkStart w:id="9" w:name="docs-internal-guid-2108606e-7fff-d63b-4a"/>
-      <w:bookmarkEnd w:id="9"/>
+      <w:bookmarkStart w:id="11" w:name="docs-internal-guid-2108606e-7fff-d63b-4a"/>
+      <w:bookmarkEnd w:id="11"/>
       <w:r>
         <w:rPr/>
         <w:drawing>
           <wp:inline distT="0" distB="0" distL="0" distR="0">
             <wp:extent cx="601980" cy="1463040"/>
             <wp:effectExtent l="0" t="0" r="0" b="0"/>
-            <wp:docPr id="15" name="Imagen15" descr=""/>
+            <wp:docPr id="16" name="Imagen15" descr=""/>
             <wp:cNvGraphicFramePr>
               <a:graphicFrameLocks xmlns:a="http://schemas.openxmlformats.org/drawingml/2006/main" noChangeAspect="1"/>
             </wp:cNvGraphicFramePr>
@@ -5762,13 +6250,13 @@
               <a:graphicData uri="http://schemas.openxmlformats.org/drawingml/2006/picture">
                 <pic:pic xmlns:pic="http://schemas.openxmlformats.org/drawingml/2006/picture">
                   <pic:nvPicPr>
-                    <pic:cNvPr id="15" name="Imagen15" descr=""/>
+                    <pic:cNvPr id="16" name="Imagen15" descr=""/>
                     <pic:cNvPicPr>
                       <a:picLocks noChangeAspect="1" noChangeArrowheads="1"/>
                     </pic:cNvPicPr>
                   </pic:nvPicPr>
                   <pic:blipFill>
-                    <a:blip r:embed="rId16"/>
+                    <a:blip r:embed="rId17"/>
                     <a:stretch>
                       <a:fillRect/>
                     </a:stretch>
@@ -5839,15 +6327,15 @@
         <w:jc w:val="center"/>
         <w:rPr/>
       </w:pPr>
-      <w:bookmarkStart w:id="10" w:name="docs-internal-guid-0a7e7a71-7fff-9750-71"/>
-      <w:bookmarkEnd w:id="10"/>
+      <w:bookmarkStart w:id="12" w:name="docs-internal-guid-0a7e7a71-7fff-9750-71"/>
+      <w:bookmarkEnd w:id="12"/>
       <w:r>
         <w:rPr/>
         <w:drawing>
           <wp:inline distT="0" distB="0" distL="0" distR="0">
             <wp:extent cx="815340" cy="1363980"/>
             <wp:effectExtent l="0" t="0" r="0" b="0"/>
-            <wp:docPr id="16" name="Imagen16" descr=""/>
+            <wp:docPr id="17" name="Imagen16" descr=""/>
             <wp:cNvGraphicFramePr>
               <a:graphicFrameLocks xmlns:a="http://schemas.openxmlformats.org/drawingml/2006/main" noChangeAspect="1"/>
             </wp:cNvGraphicFramePr>
@@ -5855,13 +6343,13 @@
               <a:graphicData uri="http://schemas.openxmlformats.org/drawingml/2006/picture">
                 <pic:pic xmlns:pic="http://schemas.openxmlformats.org/drawingml/2006/picture">
                   <pic:nvPicPr>
-                    <pic:cNvPr id="16" name="Imagen16" descr=""/>
+                    <pic:cNvPr id="17" name="Imagen16" descr=""/>
                     <pic:cNvPicPr>
                       <a:picLocks noChangeAspect="1" noChangeArrowheads="1"/>
                     </pic:cNvPicPr>
                   </pic:nvPicPr>
                   <pic:blipFill>
-                    <a:blip r:embed="rId17"/>
+                    <a:blip r:embed="rId18"/>
                     <a:stretch>
                       <a:fillRect/>
                     </a:stretch>
@@ -5949,8 +6437,8 @@
       </w:tblPr>
       <w:tblGrid>
         <w:gridCol w:w="1429"/>
-        <w:gridCol w:w="1234"/>
-        <w:gridCol w:w="1308"/>
+        <w:gridCol w:w="1233"/>
+        <w:gridCol w:w="1309"/>
         <w:gridCol w:w="1296"/>
         <w:gridCol w:w="1878"/>
       </w:tblGrid>
@@ -5980,7 +6468,7 @@
         </w:tc>
         <w:tc>
           <w:tcPr>
-            <w:tcW w:w="1234" w:type="dxa"/>
+            <w:tcW w:w="1233" w:type="dxa"/>
             <w:tcBorders>
               <w:top w:val="single" w:sz="4" w:space="0" w:color="000000"/>
               <w:left w:val="single" w:sz="4" w:space="0" w:color="000000"/>
@@ -6002,7 +6490,7 @@
         </w:tc>
         <w:tc>
           <w:tcPr>
-            <w:tcW w:w="1308" w:type="dxa"/>
+            <w:tcW w:w="1309" w:type="dxa"/>
             <w:tcBorders>
               <w:top w:val="single" w:sz="4" w:space="0" w:color="000000"/>
               <w:left w:val="single" w:sz="4" w:space="0" w:color="000000"/>
@@ -6093,7 +6581,7 @@
         </w:tc>
         <w:tc>
           <w:tcPr>
-            <w:tcW w:w="1234" w:type="dxa"/>
+            <w:tcW w:w="1233" w:type="dxa"/>
             <w:tcBorders>
               <w:left w:val="single" w:sz="4" w:space="0" w:color="000000"/>
               <w:bottom w:val="single" w:sz="4" w:space="0" w:color="000000"/>
@@ -6114,7 +6602,7 @@
         </w:tc>
         <w:tc>
           <w:tcPr>
-            <w:tcW w:w="1308" w:type="dxa"/>
+            <w:tcW w:w="1309" w:type="dxa"/>
             <w:tcBorders>
               <w:left w:val="single" w:sz="4" w:space="0" w:color="000000"/>
               <w:bottom w:val="single" w:sz="4" w:space="0" w:color="000000"/>
@@ -6202,7 +6690,7 @@
         </w:tc>
         <w:tc>
           <w:tcPr>
-            <w:tcW w:w="1234" w:type="dxa"/>
+            <w:tcW w:w="1233" w:type="dxa"/>
             <w:tcBorders>
               <w:left w:val="single" w:sz="4" w:space="0" w:color="000000"/>
               <w:bottom w:val="single" w:sz="4" w:space="0" w:color="000000"/>
@@ -6223,7 +6711,7 @@
         </w:tc>
         <w:tc>
           <w:tcPr>
-            <w:tcW w:w="1308" w:type="dxa"/>
+            <w:tcW w:w="1309" w:type="dxa"/>
             <w:tcBorders>
               <w:left w:val="single" w:sz="4" w:space="0" w:color="000000"/>
               <w:bottom w:val="single" w:sz="4" w:space="0" w:color="000000"/>
@@ -6311,7 +6799,7 @@
         </w:tc>
         <w:tc>
           <w:tcPr>
-            <w:tcW w:w="1234" w:type="dxa"/>
+            <w:tcW w:w="1233" w:type="dxa"/>
             <w:tcBorders>
               <w:left w:val="single" w:sz="4" w:space="0" w:color="000000"/>
               <w:bottom w:val="single" w:sz="4" w:space="0" w:color="000000"/>
@@ -6332,7 +6820,7 @@
         </w:tc>
         <w:tc>
           <w:tcPr>
-            <w:tcW w:w="1308" w:type="dxa"/>
+            <w:tcW w:w="1309" w:type="dxa"/>
             <w:tcBorders>
               <w:left w:val="single" w:sz="4" w:space="0" w:color="000000"/>
               <w:bottom w:val="single" w:sz="4" w:space="0" w:color="000000"/>
@@ -6420,7 +6908,7 @@
         </w:tc>
         <w:tc>
           <w:tcPr>
-            <w:tcW w:w="1234" w:type="dxa"/>
+            <w:tcW w:w="1233" w:type="dxa"/>
             <w:tcBorders>
               <w:left w:val="single" w:sz="4" w:space="0" w:color="000000"/>
               <w:bottom w:val="single" w:sz="4" w:space="0" w:color="000000"/>
@@ -6441,7 +6929,7 @@
         </w:tc>
         <w:tc>
           <w:tcPr>
-            <w:tcW w:w="1308" w:type="dxa"/>
+            <w:tcW w:w="1309" w:type="dxa"/>
             <w:tcBorders>
               <w:left w:val="single" w:sz="4" w:space="0" w:color="000000"/>
               <w:bottom w:val="single" w:sz="4" w:space="0" w:color="000000"/>
@@ -6540,15 +7028,15 @@
         <w:jc w:val="center"/>
         <w:rPr/>
       </w:pPr>
-      <w:bookmarkStart w:id="11" w:name="docs-internal-guid-763db45c-7fff-e066-9f"/>
-      <w:bookmarkEnd w:id="11"/>
+      <w:bookmarkStart w:id="13" w:name="docs-internal-guid-763db45c-7fff-e066-9f"/>
+      <w:bookmarkEnd w:id="13"/>
       <w:r>
         <w:rPr/>
         <w:drawing>
           <wp:inline distT="0" distB="0" distL="0" distR="0">
             <wp:extent cx="3025140" cy="1950720"/>
             <wp:effectExtent l="0" t="0" r="0" b="0"/>
-            <wp:docPr id="17" name="Imagen17" descr=""/>
+            <wp:docPr id="18" name="Imagen17" descr=""/>
             <wp:cNvGraphicFramePr>
               <a:graphicFrameLocks xmlns:a="http://schemas.openxmlformats.org/drawingml/2006/main" noChangeAspect="1"/>
             </wp:cNvGraphicFramePr>
@@ -6556,13 +7044,13 @@
               <a:graphicData uri="http://schemas.openxmlformats.org/drawingml/2006/picture">
                 <pic:pic xmlns:pic="http://schemas.openxmlformats.org/drawingml/2006/picture">
                   <pic:nvPicPr>
-                    <pic:cNvPr id="17" name="Imagen17" descr=""/>
+                    <pic:cNvPr id="18" name="Imagen17" descr=""/>
                     <pic:cNvPicPr>
                       <a:picLocks noChangeAspect="1" noChangeArrowheads="1"/>
                     </pic:cNvPicPr>
                   </pic:nvPicPr>
                   <pic:blipFill>
-                    <a:blip r:embed="rId18"/>
+                    <a:blip r:embed="rId19"/>
                     <a:stretch>
                       <a:fillRect/>
                     </a:stretch>
@@ -6597,15 +7085,15 @@
         <w:jc w:val="center"/>
         <w:rPr/>
       </w:pPr>
-      <w:bookmarkStart w:id="12" w:name="docs-internal-guid-9aa5b595-7fff-3437-d4"/>
-      <w:bookmarkEnd w:id="12"/>
+      <w:bookmarkStart w:id="14" w:name="docs-internal-guid-9aa5b595-7fff-3437-d4"/>
+      <w:bookmarkEnd w:id="14"/>
       <w:r>
         <w:rPr/>
         <w:drawing>
           <wp:inline distT="0" distB="0" distL="0" distR="0">
             <wp:extent cx="3032760" cy="1958340"/>
             <wp:effectExtent l="0" t="0" r="0" b="0"/>
-            <wp:docPr id="18" name="Imagen18" descr=""/>
+            <wp:docPr id="19" name="Imagen18" descr=""/>
             <wp:cNvGraphicFramePr>
               <a:graphicFrameLocks xmlns:a="http://schemas.openxmlformats.org/drawingml/2006/main" noChangeAspect="1"/>
             </wp:cNvGraphicFramePr>
@@ -6613,13 +7101,13 @@
               <a:graphicData uri="http://schemas.openxmlformats.org/drawingml/2006/picture">
                 <pic:pic xmlns:pic="http://schemas.openxmlformats.org/drawingml/2006/picture">
                   <pic:nvPicPr>
-                    <pic:cNvPr id="18" name="Imagen18" descr=""/>
+                    <pic:cNvPr id="19" name="Imagen18" descr=""/>
                     <pic:cNvPicPr>
                       <a:picLocks noChangeAspect="1" noChangeArrowheads="1"/>
                     </pic:cNvPicPr>
                   </pic:nvPicPr>
                   <pic:blipFill>
-                    <a:blip r:embed="rId19"/>
+                    <a:blip r:embed="rId20"/>
                     <a:stretch>
                       <a:fillRect/>
                     </a:stretch>
@@ -6681,15 +7169,15 @@
         <w:jc w:val="center"/>
         <w:rPr/>
       </w:pPr>
-      <w:bookmarkStart w:id="13" w:name="docs-internal-guid-4d8ef14c-7fff-c943-03"/>
-      <w:bookmarkEnd w:id="13"/>
+      <w:bookmarkStart w:id="15" w:name="docs-internal-guid-4d8ef14c-7fff-c943-03"/>
+      <w:bookmarkEnd w:id="15"/>
       <w:r>
         <w:rPr/>
         <w:drawing>
           <wp:inline distT="0" distB="0" distL="0" distR="0">
             <wp:extent cx="1905000" cy="1790700"/>
             <wp:effectExtent l="0" t="0" r="0" b="0"/>
-            <wp:docPr id="19" name="Imagen19" descr=""/>
+            <wp:docPr id="20" name="Imagen19" descr=""/>
             <wp:cNvGraphicFramePr>
               <a:graphicFrameLocks xmlns:a="http://schemas.openxmlformats.org/drawingml/2006/main" noChangeAspect="1"/>
             </wp:cNvGraphicFramePr>
@@ -6697,13 +7185,13 @@
               <a:graphicData uri="http://schemas.openxmlformats.org/drawingml/2006/picture">
                 <pic:pic xmlns:pic="http://schemas.openxmlformats.org/drawingml/2006/picture">
                   <pic:nvPicPr>
-                    <pic:cNvPr id="19" name="Imagen19" descr=""/>
+                    <pic:cNvPr id="20" name="Imagen19" descr=""/>
                     <pic:cNvPicPr>
                       <a:picLocks noChangeAspect="1" noChangeArrowheads="1"/>
                     </pic:cNvPicPr>
                   </pic:nvPicPr>
                   <pic:blipFill>
-                    <a:blip r:embed="rId20"/>
+                    <a:blip r:embed="rId21"/>
                     <a:stretch>
                       <a:fillRect/>
                     </a:stretch>
@@ -7004,7 +7492,7 @@
       </w:pPr>
       <w:r>
         <w:rPr/>
-        <w:t xml:space="preserve">Si alguno de los colores ha fallado se deben revisar las conexiones. </w:t>
+        <w:t xml:space="preserve">Si alguno de los colores ha fallado se deben revisar las conexiones (especialmente si hemos colocado resistencias). </w:t>
       </w:r>
     </w:p>
     <w:p>
@@ -7513,15 +8001,15 @@
         <w:pStyle w:val="Normal"/>
         <w:rPr/>
       </w:pPr>
-      <w:bookmarkStart w:id="14" w:name="docs-internal-guid-c2865d84-7fff-42d6-1d"/>
-      <w:bookmarkEnd w:id="14"/>
+      <w:bookmarkStart w:id="16" w:name="docs-internal-guid-c2865d84-7fff-42d6-1d"/>
+      <w:bookmarkEnd w:id="16"/>
       <w:r>
         <w:rPr/>
         <w:drawing>
           <wp:inline distT="0" distB="0" distL="0" distR="0">
             <wp:extent cx="4587240" cy="1120140"/>
             <wp:effectExtent l="0" t="0" r="0" b="0"/>
-            <wp:docPr id="20" name="Imagen20" descr=""/>
+            <wp:docPr id="21" name="Imagen20" descr=""/>
             <wp:cNvGraphicFramePr>
               <a:graphicFrameLocks xmlns:a="http://schemas.openxmlformats.org/drawingml/2006/main" noChangeAspect="1"/>
             </wp:cNvGraphicFramePr>
@@ -7529,13 +8017,13 @@
               <a:graphicData uri="http://schemas.openxmlformats.org/drawingml/2006/picture">
                 <pic:pic xmlns:pic="http://schemas.openxmlformats.org/drawingml/2006/picture">
                   <pic:nvPicPr>
-                    <pic:cNvPr id="20" name="Imagen20" descr=""/>
+                    <pic:cNvPr id="21" name="Imagen20" descr=""/>
                     <pic:cNvPicPr>
                       <a:picLocks noChangeAspect="1" noChangeArrowheads="1"/>
                     </pic:cNvPicPr>
                   </pic:nvPicPr>
                   <pic:blipFill>
-                    <a:blip r:embed="rId21"/>
+                    <a:blip r:embed="rId22"/>
                     <a:stretch>
                       <a:fillRect/>
                     </a:stretch>
@@ -7852,12 +8340,12 @@
       </w:r>
     </w:p>
     <w:sectPr>
-      <w:headerReference w:type="even" r:id="rId22"/>
-      <w:headerReference w:type="default" r:id="rId23"/>
-      <w:headerReference w:type="first" r:id="rId24"/>
-      <w:footerReference w:type="even" r:id="rId25"/>
-      <w:footerReference w:type="default" r:id="rId26"/>
-      <w:footerReference w:type="first" r:id="rId27"/>
+      <w:headerReference w:type="even" r:id="rId23"/>
+      <w:headerReference w:type="default" r:id="rId24"/>
+      <w:headerReference w:type="first" r:id="rId25"/>
+      <w:footerReference w:type="even" r:id="rId26"/>
+      <w:footerReference w:type="default" r:id="rId27"/>
+      <w:footerReference w:type="first" r:id="rId28"/>
       <w:type w:val="nextPage"/>
       <w:pgSz w:w="9639" w:h="13608"/>
       <w:pgMar w:left="1247" w:right="1247" w:gutter="0" w:header="567" w:top="1406" w:footer="851" w:bottom="1304"/>

</xml_diff>